<commit_message>
add bonus to write-up
</commit_message>
<xml_diff>
--- a/Assignment7/WriteUp_Assignment7.docx
+++ b/Assignment7/WriteUp_Assignment7.docx
@@ -327,25 +327,319 @@
         <w:t>CommonBuilderWrite.java</w:t>
       </w:r>
       <w:r>
+        <w:t xml:space="preserve">, which </w:t>
+      </w:r>
+      <w:r>
+        <w:t>will call</w:t>
+      </w:r>
+      <w:r>
+        <w:t xml:space="preserve"> three methods </w:t>
+      </w:r>
+      <w:r>
+        <w:t>to</w:t>
+      </w:r>
+      <w:r>
+        <w:t xml:space="preserve"> </w:t>
+      </w:r>
+      <w:r>
+        <w:t xml:space="preserve">turn the three maps into three strings, which will be passed to </w:t>
+      </w:r>
+      <w:r>
+        <w:rPr>
+          <w:i/>
+        </w:rPr>
+        <w:t>printStringToCsv()</w:t>
+      </w:r>
+      <w:r>
+        <w:t xml:space="preserve"> method in </w:t>
+      </w:r>
+      <w:r>
+        <w:rPr>
+          <w:b/>
+        </w:rPr>
+        <w:t>ReadWriteCsv.java</w:t>
+      </w:r>
+      <w:r>
+        <w:t xml:space="preserve"> to write into output files </w:t>
+      </w:r>
+      <w:r>
+        <w:rPr>
+          <w:i/>
+        </w:rPr>
+        <w:t>hours.csv</w:t>
+      </w:r>
+      <w:r>
+        <w:t xml:space="preserve">, </w:t>
+      </w:r>
+      <w:r>
+        <w:rPr>
+          <w:i/>
+        </w:rPr>
+        <w:t>lifts.csv</w:t>
+      </w:r>
+      <w:r>
+        <w:t xml:space="preserve">, and </w:t>
+      </w:r>
+      <w:r>
+        <w:rPr>
+          <w:i/>
+        </w:rPr>
+        <w:t>skier.csv</w:t>
+      </w:r>
+      <w:r>
+        <w:t>.</w:t>
+      </w:r>
+    </w:p>
+    <w:p/>
+    <w:p>
+      <w:r>
+        <w:t xml:space="preserve">Thirdly, </w:t>
+      </w:r>
+      <w:r>
+        <w:rPr>
+          <w:b/>
+        </w:rPr>
+        <w:t>SequentialSolution.java</w:t>
+      </w:r>
+      <w:r>
+        <w:rPr>
+          <w:b/>
+        </w:rPr>
+        <w:t xml:space="preserve"> </w:t>
+      </w:r>
+      <w:r>
+        <w:t xml:space="preserve">will call </w:t>
+      </w:r>
+      <w:proofErr w:type="spellStart"/>
+      <w:r>
+        <w:rPr>
+          <w:i/>
+        </w:rPr>
+        <w:t>readForConcurrent</w:t>
+      </w:r>
+      <w:proofErr w:type="spellEnd"/>
+      <w:r>
+        <w:rPr>
+          <w:i/>
+        </w:rPr>
+        <w:t>()</w:t>
+      </w:r>
+      <w:r>
+        <w:t xml:space="preserve"> method in </w:t>
+      </w:r>
+      <w:r>
+        <w:rPr>
+          <w:b/>
+        </w:rPr>
+        <w:t>ReadWriteCsv.java</w:t>
+      </w:r>
+      <w:r>
+        <w:t xml:space="preserve"> to read CSV row by row into memory (using </w:t>
+      </w:r>
+      <w:proofErr w:type="spellStart"/>
+      <w:r>
+        <w:rPr>
+          <w:i/>
+        </w:rPr>
+        <w:t>CsvParser.parseNext</w:t>
+      </w:r>
+      <w:proofErr w:type="spellEnd"/>
+      <w:r>
+        <w:rPr>
+          <w:i/>
+        </w:rPr>
+        <w:t>()</w:t>
+      </w:r>
+      <w:r>
+        <w:t>),</w:t>
+      </w:r>
+      <w:r>
+        <w:t xml:space="preserve"> as it reads </w:t>
+      </w:r>
+      <w:r>
+        <w:t xml:space="preserve">and processes </w:t>
+      </w:r>
+      <w:r>
+        <w:t>each row</w:t>
+      </w:r>
+      <w:r>
+        <w:t xml:space="preserve">, </w:t>
+      </w:r>
+      <w:r>
+        <w:t xml:space="preserve">it </w:t>
+      </w:r>
+      <w:r>
+        <w:t xml:space="preserve">stores only the necessary field information into three queues: 1) </w:t>
+      </w:r>
+      <w:proofErr w:type="spellStart"/>
+      <w:r>
+        <w:rPr>
+          <w:i/>
+        </w:rPr>
+        <w:t>skierId</w:t>
+      </w:r>
+      <w:proofErr w:type="spellEnd"/>
+      <w:r>
+        <w:t xml:space="preserve"> and </w:t>
+      </w:r>
+      <w:proofErr w:type="spellStart"/>
+      <w:r>
+        <w:rPr>
+          <w:i/>
+        </w:rPr>
+        <w:t>liftId</w:t>
+      </w:r>
+      <w:proofErr w:type="spellEnd"/>
+      <w:r>
+        <w:t xml:space="preserve"> into </w:t>
+      </w:r>
+      <w:proofErr w:type="spellStart"/>
+      <w:r>
+        <w:rPr>
+          <w:i/>
+        </w:rPr>
+        <w:t>skierQueue</w:t>
+      </w:r>
+      <w:proofErr w:type="spellEnd"/>
+      <w:r>
+        <w:t xml:space="preserve">; 2) </w:t>
+      </w:r>
+      <w:proofErr w:type="spellStart"/>
+      <w:r>
+        <w:rPr>
+          <w:i/>
+        </w:rPr>
+        <w:t>liftId</w:t>
+      </w:r>
+      <w:proofErr w:type="spellEnd"/>
+      <w:r>
+        <w:t xml:space="preserve"> into </w:t>
+      </w:r>
+      <w:proofErr w:type="spellStart"/>
+      <w:r>
+        <w:rPr>
+          <w:i/>
+        </w:rPr>
+        <w:t>liftQueue</w:t>
+      </w:r>
+      <w:proofErr w:type="spellEnd"/>
+      <w:r>
+        <w:t xml:space="preserve">; 3) </w:t>
+      </w:r>
+      <w:r>
+        <w:rPr>
+          <w:i/>
+        </w:rPr>
+        <w:t>hour</w:t>
+      </w:r>
+      <w:r>
+        <w:t xml:space="preserve"> and </w:t>
+      </w:r>
+      <w:proofErr w:type="spellStart"/>
+      <w:r>
+        <w:rPr>
+          <w:i/>
+        </w:rPr>
+        <w:t>liftId</w:t>
+      </w:r>
+      <w:proofErr w:type="spellEnd"/>
+      <w:r>
+        <w:t xml:space="preserve"> into </w:t>
+      </w:r>
+      <w:proofErr w:type="spellStart"/>
+      <w:r>
+        <w:rPr>
+          <w:i/>
+        </w:rPr>
+        <w:t>hourQueue</w:t>
+      </w:r>
+      <w:proofErr w:type="spellEnd"/>
+      <w:r>
+        <w:t xml:space="preserve">. Then, the three queues will </w:t>
+      </w:r>
+      <w:r>
+        <w:t xml:space="preserve">be </w:t>
+      </w:r>
+      <w:r>
+        <w:t xml:space="preserve">passed to the constructors of </w:t>
+      </w:r>
+      <w:r>
+        <w:rPr>
+          <w:b/>
+        </w:rPr>
+        <w:t>SkierThread.java</w:t>
+      </w:r>
+      <w:r>
+        <w:t xml:space="preserve">, </w:t>
+      </w:r>
+      <w:r>
+        <w:rPr>
+          <w:b/>
+        </w:rPr>
+        <w:t>LiftThread.java</w:t>
+      </w:r>
+      <w:r>
         <w:t>,</w:t>
       </w:r>
       <w:r>
-        <w:t xml:space="preserve"> which </w:t>
-      </w:r>
-      <w:r>
-        <w:t>will call</w:t>
-      </w:r>
-      <w:r>
-        <w:t xml:space="preserve"> three methods </w:t>
-      </w:r>
-      <w:r>
-        <w:t>to</w:t>
-      </w:r>
-      <w:r>
+        <w:rPr>
+          <w:b/>
+        </w:rPr>
         <w:t xml:space="preserve"> </w:t>
       </w:r>
       <w:r>
-        <w:t xml:space="preserve">turn the three maps into three strings, which will be passed to </w:t>
+        <w:t xml:space="preserve">and </w:t>
+      </w:r>
+      <w:r>
+        <w:rPr>
+          <w:b/>
+        </w:rPr>
+        <w:t>HourThread.java</w:t>
+      </w:r>
+      <w:r>
+        <w:t>.</w:t>
+      </w:r>
+      <w:r>
+        <w:t xml:space="preserve"> </w:t>
+      </w:r>
+      <w:r>
+        <w:t>Then, all thre</w:t>
+      </w:r>
+      <w:r>
+        <w:t xml:space="preserve">e threads will execute concurrently, each </w:t>
+      </w:r>
+      <w:r>
+        <w:t>will create a map with data from its</w:t>
+      </w:r>
+      <w:r>
+        <w:t xml:space="preserve"> </w:t>
+      </w:r>
+      <w:r>
+        <w:t xml:space="preserve">input </w:t>
+      </w:r>
+      <w:r>
+        <w:t>queue</w:t>
+      </w:r>
+      <w:r>
+        <w:t xml:space="preserve">, then the map will be passed to </w:t>
+      </w:r>
+      <w:r>
+        <w:rPr>
+          <w:b/>
+        </w:rPr>
+        <w:t>CommonBuilderWrite.java</w:t>
+      </w:r>
+      <w:r>
+        <w:t xml:space="preserve"> to create </w:t>
+      </w:r>
+      <w:r>
+        <w:t xml:space="preserve">an output </w:t>
+      </w:r>
+      <w:r>
+        <w:t>string,</w:t>
+      </w:r>
+      <w:r>
+        <w:t xml:space="preserve"> which finally will be passed to </w:t>
       </w:r>
       <w:r>
         <w:rPr>
@@ -363,7 +657,7 @@
         <w:t>ReadWriteCsv.java</w:t>
       </w:r>
       <w:r>
-        <w:t xml:space="preserve"> to write into output files </w:t>
+        <w:t xml:space="preserve"> to write into corresponding output file: </w:t>
       </w:r>
       <w:r>
         <w:rPr>
@@ -381,325 +675,7 @@
         <w:t>lifts.csv</w:t>
       </w:r>
       <w:r>
-        <w:t xml:space="preserve">, and </w:t>
-      </w:r>
-      <w:r>
-        <w:rPr>
-          <w:i/>
-        </w:rPr>
-        <w:t>skier.csv</w:t>
-      </w:r>
-      <w:r>
-        <w:t>.</w:t>
-      </w:r>
-    </w:p>
-    <w:p/>
-    <w:p>
-      <w:r>
-        <w:t xml:space="preserve">Thirdly, </w:t>
-      </w:r>
-      <w:r>
-        <w:rPr>
-          <w:b/>
-        </w:rPr>
-        <w:t>SequentialSolution.java</w:t>
-      </w:r>
-      <w:r>
-        <w:rPr>
-          <w:b/>
-        </w:rPr>
-        <w:t xml:space="preserve"> </w:t>
-      </w:r>
-      <w:r>
-        <w:t xml:space="preserve">will call </w:t>
-      </w:r>
-      <w:proofErr w:type="gramStart"/>
-      <w:r>
-        <w:rPr>
-          <w:i/>
-        </w:rPr>
-        <w:t>readForConcurrent(</w:t>
-      </w:r>
-      <w:proofErr w:type="gramEnd"/>
-      <w:r>
-        <w:rPr>
-          <w:i/>
-        </w:rPr>
-        <w:t>)</w:t>
-      </w:r>
-      <w:r>
-        <w:t xml:space="preserve"> method in </w:t>
-      </w:r>
-      <w:r>
-        <w:rPr>
-          <w:b/>
-        </w:rPr>
-        <w:t>ReadWriteCsv.java</w:t>
-      </w:r>
-      <w:r>
-        <w:t xml:space="preserve"> to</w:t>
-      </w:r>
-      <w:r>
-        <w:t xml:space="preserve"> read CSV row by row</w:t>
-      </w:r>
-      <w:r>
-        <w:t xml:space="preserve"> into memory</w:t>
-      </w:r>
-      <w:r>
-        <w:t xml:space="preserve"> (using </w:t>
-      </w:r>
-      <w:r>
-        <w:rPr>
-          <w:i/>
-        </w:rPr>
-        <w:t>CsvParser.parseNext()</w:t>
-      </w:r>
-      <w:r>
-        <w:t>)</w:t>
-      </w:r>
-      <w:r>
-        <w:t>,</w:t>
-      </w:r>
-      <w:r>
-        <w:t xml:space="preserve"> as it reads </w:t>
-      </w:r>
-      <w:r>
-        <w:t xml:space="preserve">and processes </w:t>
-      </w:r>
-      <w:r>
-        <w:t>each row</w:t>
-      </w:r>
-      <w:r>
-        <w:t xml:space="preserve">, </w:t>
-      </w:r>
-      <w:r>
-        <w:t xml:space="preserve">it </w:t>
-      </w:r>
-      <w:r>
-        <w:t xml:space="preserve">stores only the necessary field information into three queues: 1) </w:t>
-      </w:r>
-      <w:proofErr w:type="spellStart"/>
-      <w:r>
-        <w:rPr>
-          <w:i/>
-        </w:rPr>
-        <w:t>skierId</w:t>
-      </w:r>
-      <w:proofErr w:type="spellEnd"/>
-      <w:r>
-        <w:t xml:space="preserve"> and </w:t>
-      </w:r>
-      <w:proofErr w:type="spellStart"/>
-      <w:r>
-        <w:rPr>
-          <w:i/>
-        </w:rPr>
-        <w:t>liftId</w:t>
-      </w:r>
-      <w:proofErr w:type="spellEnd"/>
-      <w:r>
-        <w:t xml:space="preserve"> into </w:t>
-      </w:r>
-      <w:proofErr w:type="spellStart"/>
-      <w:r>
-        <w:rPr>
-          <w:i/>
-        </w:rPr>
-        <w:t>skierQueue</w:t>
-      </w:r>
-      <w:proofErr w:type="spellEnd"/>
-      <w:r>
-        <w:t xml:space="preserve">; 2) </w:t>
-      </w:r>
-      <w:proofErr w:type="spellStart"/>
-      <w:r>
-        <w:rPr>
-          <w:i/>
-        </w:rPr>
-        <w:t>liftId</w:t>
-      </w:r>
-      <w:proofErr w:type="spellEnd"/>
-      <w:r>
-        <w:t xml:space="preserve"> into </w:t>
-      </w:r>
-      <w:proofErr w:type="spellStart"/>
-      <w:r>
-        <w:rPr>
-          <w:i/>
-        </w:rPr>
-        <w:t>liftQueue</w:t>
-      </w:r>
-      <w:proofErr w:type="spellEnd"/>
-      <w:r>
-        <w:t xml:space="preserve">; 3) </w:t>
-      </w:r>
-      <w:r>
-        <w:rPr>
-          <w:i/>
-        </w:rPr>
-        <w:t>hour</w:t>
-      </w:r>
-      <w:r>
-        <w:t xml:space="preserve"> and </w:t>
-      </w:r>
-      <w:proofErr w:type="spellStart"/>
-      <w:r>
-        <w:rPr>
-          <w:i/>
-        </w:rPr>
-        <w:t>liftId</w:t>
-      </w:r>
-      <w:proofErr w:type="spellEnd"/>
-      <w:r>
-        <w:t xml:space="preserve"> into </w:t>
-      </w:r>
-      <w:proofErr w:type="spellStart"/>
-      <w:r>
-        <w:rPr>
-          <w:i/>
-        </w:rPr>
-        <w:t>hourQueue</w:t>
-      </w:r>
-      <w:proofErr w:type="spellEnd"/>
-      <w:r>
-        <w:t xml:space="preserve">. Then, the three queues will </w:t>
-      </w:r>
-      <w:r>
-        <w:t xml:space="preserve">be </w:t>
-      </w:r>
-      <w:r>
-        <w:t xml:space="preserve">passed to the constructors of </w:t>
-      </w:r>
-      <w:r>
-        <w:rPr>
-          <w:b/>
-        </w:rPr>
-        <w:t>SkierThread.java</w:t>
-      </w:r>
-      <w:r>
-        <w:t xml:space="preserve">, </w:t>
-      </w:r>
-      <w:r>
-        <w:rPr>
-          <w:b/>
-        </w:rPr>
-        <w:t>LiftThread.java</w:t>
-      </w:r>
-      <w:r>
-        <w:t>,</w:t>
-      </w:r>
-      <w:r>
-        <w:rPr>
-          <w:b/>
-        </w:rPr>
-        <w:t xml:space="preserve"> </w:t>
-      </w:r>
-      <w:r>
-        <w:t xml:space="preserve">and </w:t>
-      </w:r>
-      <w:r>
-        <w:rPr>
-          <w:b/>
-        </w:rPr>
-        <w:t>HourThread.java</w:t>
-      </w:r>
-      <w:r>
-        <w:t>.</w:t>
-      </w:r>
-      <w:r>
-        <w:t xml:space="preserve"> </w:t>
-      </w:r>
-      <w:r>
-        <w:t>Then, all thre</w:t>
-      </w:r>
-      <w:r>
-        <w:t xml:space="preserve">e threads will execute concurrently, each </w:t>
-      </w:r>
-      <w:r>
-        <w:t>will create a map with data from its</w:t>
-      </w:r>
-      <w:r>
-        <w:t xml:space="preserve"> </w:t>
-      </w:r>
-      <w:r>
-        <w:t xml:space="preserve">input </w:t>
-      </w:r>
-      <w:r>
-        <w:t>queue</w:t>
-      </w:r>
-      <w:r>
-        <w:t xml:space="preserve">, then the map will be passed to </w:t>
-      </w:r>
-      <w:r>
-        <w:rPr>
-          <w:b/>
-        </w:rPr>
-        <w:t>CommonBuilderWrite.java</w:t>
-      </w:r>
-      <w:r>
-        <w:t xml:space="preserve"> to create </w:t>
-      </w:r>
-      <w:r>
-        <w:t xml:space="preserve">an output </w:t>
-      </w:r>
-      <w:r>
-        <w:t>string,</w:t>
-      </w:r>
-      <w:r>
-        <w:t xml:space="preserve"> which finally will be passed to </w:t>
-      </w:r>
-      <w:proofErr w:type="gramStart"/>
-      <w:r>
-        <w:rPr>
-          <w:i/>
-        </w:rPr>
-        <w:t>printStringToCsv(</w:t>
-      </w:r>
-      <w:proofErr w:type="gramEnd"/>
-      <w:r>
-        <w:rPr>
-          <w:i/>
-        </w:rPr>
-        <w:t>)</w:t>
-      </w:r>
-      <w:r>
-        <w:t xml:space="preserve"> method in </w:t>
-      </w:r>
-      <w:r>
-        <w:rPr>
-          <w:b/>
-        </w:rPr>
-        <w:t>ReadWriteCsv.java</w:t>
-      </w:r>
-      <w:r>
-        <w:t xml:space="preserve"> to</w:t>
-      </w:r>
-      <w:r>
-        <w:t xml:space="preserve"> write into corresponding output file: </w:t>
-      </w:r>
-      <w:r>
-        <w:rPr>
-          <w:i/>
-        </w:rPr>
-        <w:t>hours.csv</w:t>
-      </w:r>
-      <w:r>
-        <w:t xml:space="preserve">, </w:t>
-      </w:r>
-      <w:r>
-        <w:rPr>
-          <w:i/>
-        </w:rPr>
-        <w:t>lifts.csv</w:t>
-      </w:r>
-      <w:r>
-        <w:t xml:space="preserve">, </w:t>
-      </w:r>
-      <w:r>
-        <w:t>or</w:t>
-      </w:r>
-      <w:r>
-        <w:t xml:space="preserve"> </w:t>
+        <w:t xml:space="preserve">, or </w:t>
       </w:r>
       <w:r>
         <w:rPr>
@@ -960,13 +936,157 @@
         <w:rPr>
           <w:b/>
         </w:rPr>
-        <w:t>UML Diagram</w:t>
+        <w:t>Bonus</w:t>
       </w:r>
       <w:r>
         <w:rPr>
           <w:b/>
         </w:rPr>
         <w:t>:</w:t>
+      </w:r>
+    </w:p>
+    <w:p>
+      <w:r>
+        <w:t>We attempted to create more threads to execute smaller tasks concurrently.</w:t>
+      </w:r>
+    </w:p>
+    <w:p>
+      <w:r>
+        <w:t>The method is as follow:</w:t>
+      </w:r>
+    </w:p>
+    <w:p>
+      <w:pPr>
+        <w:pStyle w:val="ListParagraph"/>
+        <w:numPr>
+          <w:ilvl w:val="0"/>
+          <w:numId w:val="3"/>
+        </w:numPr>
+      </w:pPr>
+      <w:r>
+        <w:t xml:space="preserve">Partition each of </w:t>
+      </w:r>
+      <w:proofErr w:type="spellStart"/>
+      <w:r>
+        <w:t>skierQueue</w:t>
+      </w:r>
+      <w:proofErr w:type="spellEnd"/>
+      <w:r>
+        <w:t xml:space="preserve">, </w:t>
+      </w:r>
+      <w:proofErr w:type="spellStart"/>
+      <w:r>
+        <w:t>liftQueue</w:t>
+      </w:r>
+      <w:proofErr w:type="spellEnd"/>
+      <w:r>
+        <w:t xml:space="preserve">, and </w:t>
+      </w:r>
+      <w:proofErr w:type="spellStart"/>
+      <w:r>
+        <w:t>hourQueue</w:t>
+      </w:r>
+      <w:proofErr w:type="spellEnd"/>
+      <w:r>
+        <w:t xml:space="preserve"> into smaller queues with the same size. In our case, we partition each 800000-size queue into eight 100000-size queues.</w:t>
+      </w:r>
+    </w:p>
+    <w:p>
+      <w:pPr>
+        <w:pStyle w:val="ListParagraph"/>
+        <w:numPr>
+          <w:ilvl w:val="0"/>
+          <w:numId w:val="3"/>
+        </w:numPr>
+      </w:pPr>
+      <w:r>
+        <w:t xml:space="preserve">Adapt three thread classes to </w:t>
+      </w:r>
+      <w:r>
+        <w:t xml:space="preserve">take </w:t>
+      </w:r>
+      <w:proofErr w:type="spellStart"/>
+      <w:r>
+        <w:t>smallerQueue</w:t>
+      </w:r>
+      <w:proofErr w:type="spellEnd"/>
+      <w:r>
+        <w:t xml:space="preserve"> in constructor, and output 1/8 of the total queue of its type.</w:t>
+      </w:r>
+    </w:p>
+    <w:p>
+      <w:pPr>
+        <w:pStyle w:val="ListParagraph"/>
+        <w:numPr>
+          <w:ilvl w:val="0"/>
+          <w:numId w:val="3"/>
+        </w:numPr>
+      </w:pPr>
+      <w:r>
+        <w:t xml:space="preserve">Use for-loop to create three smaller threads, </w:t>
+      </w:r>
+      <w:proofErr w:type="spellStart"/>
+      <w:r>
+        <w:t>smallSkierQueue</w:t>
+      </w:r>
+      <w:proofErr w:type="spellEnd"/>
+      <w:r>
+        <w:t xml:space="preserve">, </w:t>
+      </w:r>
+      <w:proofErr w:type="spellStart"/>
+      <w:r>
+        <w:t>smallLiftQueue</w:t>
+      </w:r>
+      <w:proofErr w:type="spellEnd"/>
+      <w:r>
+        <w:t xml:space="preserve">, and </w:t>
+      </w:r>
+      <w:proofErr w:type="spellStart"/>
+      <w:r>
+        <w:t>smallHourQueue</w:t>
+      </w:r>
+      <w:proofErr w:type="spellEnd"/>
+      <w:r>
+        <w:t xml:space="preserve"> at each iteration, in total 8 iterations in our case (each iteration executes 1/8 of the total task).</w:t>
+      </w:r>
+    </w:p>
+    <w:p>
+      <w:pPr>
+        <w:pStyle w:val="ListParagraph"/>
+        <w:numPr>
+          <w:ilvl w:val="0"/>
+          <w:numId w:val="3"/>
+        </w:numPr>
+      </w:pPr>
+      <w:r>
+        <w:t>Aggregate the output smaller queues for each type, for e</w:t>
+      </w:r>
+      <w:bookmarkStart w:id="0" w:name="_GoBack"/>
+      <w:bookmarkEnd w:id="0"/>
+      <w:r>
+        <w:t xml:space="preserve">xample, </w:t>
+      </w:r>
+      <w:proofErr w:type="spellStart"/>
+      <w:r>
+        <w:t>smallSkierQueue</w:t>
+      </w:r>
+      <w:proofErr w:type="spellEnd"/>
+      <w:r>
+        <w:t>, put them into a new large aggregate queue on after one, if the key exists, sum up the old value and the new value.</w:t>
+      </w:r>
+    </w:p>
+    <w:p/>
+    <w:p>
+      <w:pPr>
+        <w:rPr>
+          <w:b/>
+        </w:rPr>
+      </w:pPr>
+      <w:r>
+        <w:rPr>
+          <w:b/>
+        </w:rPr>
+        <w:t>UML Diagram:</w:t>
       </w:r>
     </w:p>
     <w:p/>
@@ -1051,10 +1171,7 @@
     <w:p/>
     <w:p/>
     <w:p/>
-    <w:p>
-      <w:bookmarkStart w:id="0" w:name="_GoBack"/>
-      <w:bookmarkEnd w:id="0"/>
-    </w:p>
+    <w:p/>
     <w:sectPr>
       <w:pgSz w:w="12240" w:h="15840"/>
       <w:pgMar w:top="1440" w:right="1440" w:bottom="1440" w:left="1440" w:header="720" w:footer="720" w:gutter="0"/>
@@ -1157,6 +1274,95 @@
     </w:lvl>
   </w:abstractNum>
   <w:abstractNum w:abstractNumId="1">
+    <w:nsid w:val="6B294E49"/>
+    <w:multiLevelType w:val="hybridMultilevel"/>
+    <w:tmpl w:val="A306BBEA"/>
+    <w:lvl w:ilvl="0" w:tplc="04090011">
+      <w:start w:val="1"/>
+      <w:numFmt w:val="decimal"/>
+      <w:lvlText w:val="%1)"/>
+      <w:lvlJc w:val="left"/>
+      <w:pPr>
+        <w:ind w:left="720" w:hanging="360"/>
+      </w:pPr>
+      <w:rPr>
+        <w:rFonts w:hint="default"/>
+      </w:rPr>
+    </w:lvl>
+    <w:lvl w:ilvl="1" w:tplc="04090019" w:tentative="1">
+      <w:start w:val="1"/>
+      <w:numFmt w:val="lowerLetter"/>
+      <w:lvlText w:val="%2."/>
+      <w:lvlJc w:val="left"/>
+      <w:pPr>
+        <w:ind w:left="1440" w:hanging="360"/>
+      </w:pPr>
+    </w:lvl>
+    <w:lvl w:ilvl="2" w:tplc="0409001B" w:tentative="1">
+      <w:start w:val="1"/>
+      <w:numFmt w:val="lowerRoman"/>
+      <w:lvlText w:val="%3."/>
+      <w:lvlJc w:val="right"/>
+      <w:pPr>
+        <w:ind w:left="2160" w:hanging="180"/>
+      </w:pPr>
+    </w:lvl>
+    <w:lvl w:ilvl="3" w:tplc="0409000F" w:tentative="1">
+      <w:start w:val="1"/>
+      <w:numFmt w:val="decimal"/>
+      <w:lvlText w:val="%4."/>
+      <w:lvlJc w:val="left"/>
+      <w:pPr>
+        <w:ind w:left="2880" w:hanging="360"/>
+      </w:pPr>
+    </w:lvl>
+    <w:lvl w:ilvl="4" w:tplc="04090019" w:tentative="1">
+      <w:start w:val="1"/>
+      <w:numFmt w:val="lowerLetter"/>
+      <w:lvlText w:val="%5."/>
+      <w:lvlJc w:val="left"/>
+      <w:pPr>
+        <w:ind w:left="3600" w:hanging="360"/>
+      </w:pPr>
+    </w:lvl>
+    <w:lvl w:ilvl="5" w:tplc="0409001B" w:tentative="1">
+      <w:start w:val="1"/>
+      <w:numFmt w:val="lowerRoman"/>
+      <w:lvlText w:val="%6."/>
+      <w:lvlJc w:val="right"/>
+      <w:pPr>
+        <w:ind w:left="4320" w:hanging="180"/>
+      </w:pPr>
+    </w:lvl>
+    <w:lvl w:ilvl="6" w:tplc="0409000F" w:tentative="1">
+      <w:start w:val="1"/>
+      <w:numFmt w:val="decimal"/>
+      <w:lvlText w:val="%7."/>
+      <w:lvlJc w:val="left"/>
+      <w:pPr>
+        <w:ind w:left="5040" w:hanging="360"/>
+      </w:pPr>
+    </w:lvl>
+    <w:lvl w:ilvl="7" w:tplc="04090019" w:tentative="1">
+      <w:start w:val="1"/>
+      <w:numFmt w:val="lowerLetter"/>
+      <w:lvlText w:val="%8."/>
+      <w:lvlJc w:val="left"/>
+      <w:pPr>
+        <w:ind w:left="5760" w:hanging="360"/>
+      </w:pPr>
+    </w:lvl>
+    <w:lvl w:ilvl="8" w:tplc="0409001B" w:tentative="1">
+      <w:start w:val="1"/>
+      <w:numFmt w:val="lowerRoman"/>
+      <w:lvlText w:val="%9."/>
+      <w:lvlJc w:val="right"/>
+      <w:pPr>
+        <w:ind w:left="6480" w:hanging="180"/>
+      </w:pPr>
+    </w:lvl>
+  </w:abstractNum>
+  <w:abstractNum w:abstractNumId="2">
     <w:nsid w:val="7B9E33B7"/>
     <w:multiLevelType w:val="hybridMultilevel"/>
     <w:tmpl w:val="93B40694"/>
@@ -1246,10 +1452,13 @@
     </w:lvl>
   </w:abstractNum>
   <w:num w:numId="1">
-    <w:abstractNumId w:val="1"/>
+    <w:abstractNumId w:val="2"/>
   </w:num>
   <w:num w:numId="2">
     <w:abstractNumId w:val="0"/>
+  </w:num>
+  <w:num w:numId="3">
+    <w:abstractNumId w:val="1"/>
   </w:num>
 </w:numbering>
 </file>
@@ -1659,6 +1868,7 @@
   <w:style w:type="character" w:default="1" w:styleId="DefaultParagraphFont">
     <w:name w:val="Default Paragraph Font"/>
     <w:uiPriority w:val="1"/>
+    <w:semiHidden/>
     <w:unhideWhenUsed/>
   </w:style>
   <w:style w:type="table" w:default="1" w:styleId="TableNormal">

</xml_diff>